<commit_message>
Update Before Migration to .net 6 - item editing no fi nalised still sorting out attributes and variants.
</commit_message>
<xml_diff>
--- a/docs/RainbowOFDesignAndDocumentation.docx
+++ b/docs/RainbowOFDesignAndDocumentation.docx
@@ -10237,27 +10237,14 @@
       <w:r>
         <w:t xml:space="preserve">Figure </w:t>
       </w:r>
-      <w:r>
-        <w:fldChar w:fldCharType="begin"/>
-      </w:r>
-      <w:r>
-        <w:instrText xml:space="preserve"> SEQ Figure \* ARABIC </w:instrText>
-      </w:r>
-      <w:r>
-        <w:fldChar w:fldCharType="separate"/>
-      </w:r>
-      <w:r>
-        <w:rPr>
-          <w:noProof/>
-        </w:rPr>
-        <w:t>1</w:t>
-      </w:r>
-      <w:r>
-        <w:rPr>
-          <w:noProof/>
-        </w:rPr>
-        <w:fldChar w:fldCharType="end"/>
-      </w:r>
+      <w:fldSimple w:instr=" SEQ Figure \* ARABIC ">
+        <w:r>
+          <w:rPr>
+            <w:noProof/>
+          </w:rPr>
+          <w:t>1</w:t>
+        </w:r>
+      </w:fldSimple>
       <w:r>
         <w:t>: Items with Variations</w:t>
       </w:r>
@@ -52846,27 +52833,7 @@
             <w:sz w:val="16"/>
             <w:szCs w:val="17"/>
           </w:rPr>
-          <w:t>ViewR</w:t>
-        </w:r>
-        <w:r>
-          <w:rPr>
-            <w:rStyle w:val="Hyperlink"/>
-            <w:rFonts w:ascii="Segoe UI Light" w:hAnsi="Segoe UI Light"/>
-            <w:noProof/>
-            <w:sz w:val="16"/>
-            <w:szCs w:val="17"/>
-          </w:rPr>
-          <w:t>e</w:t>
-        </w:r>
-        <w:r>
-          <w:rPr>
-            <w:rStyle w:val="Hyperlink"/>
-            <w:rFonts w:ascii="Segoe UI Light" w:hAnsi="Segoe UI Light"/>
-            <w:noProof/>
-            <w:sz w:val="16"/>
-            <w:szCs w:val="17"/>
-          </w:rPr>
-          <w:t>pository</w:t>
+          <w:t>ViewRepository</w:t>
         </w:r>
       </w:hyperlink>
       <w:r>
@@ -53369,10 +53336,7 @@
         <w:pStyle w:val="Heading5"/>
       </w:pPr>
       <w:r>
-        <w:t xml:space="preserve">Additional </w:t>
-      </w:r>
-      <w:r>
-        <w:t>Grid Classes</w:t>
+        <w:t>Additional Grid Classes</w:t>
       </w:r>
     </w:p>
     <w:p>
@@ -53646,13 +53610,1183 @@
         <w:t>Item</w:t>
       </w:r>
       <w:r>
+        <w:t xml:space="preserve"> UoM </w:t>
+      </w:r>
+      <w:proofErr w:type="gramStart"/>
+      <w:r>
+        <w:t>By</w:t>
+      </w:r>
+      <w:proofErr w:type="gramEnd"/>
+      <w:r>
         <w:t xml:space="preserve"> </w:t>
       </w:r>
       <w:r>
+        <w:t>Id</w:t>
+      </w:r>
+      <w:r>
+        <w:t xml:space="preserve"> </w:t>
+      </w:r>
+      <w:r>
+        <w:t>Async</w:t>
+      </w:r>
+    </w:p>
+    <w:p>
+      <w:pPr>
+        <w:pStyle w:val="Heading2"/>
+        <w:rPr>
+          <w:rFonts w:asciiTheme="minorHAnsi" w:eastAsiaTheme="minorEastAsia" w:hAnsiTheme="minorHAnsi" w:cstheme="minorBidi"/>
+          <w:color w:val="auto"/>
+          <w:sz w:val="21"/>
+          <w:szCs w:val="21"/>
+        </w:rPr>
+      </w:pPr>
+      <w:r>
+        <w:rPr>
+          <w:rFonts w:asciiTheme="minorHAnsi" w:eastAsiaTheme="minorEastAsia" w:hAnsiTheme="minorHAnsi" w:cstheme="minorBidi"/>
+          <w:color w:val="auto"/>
+          <w:sz w:val="21"/>
+          <w:szCs w:val="21"/>
+        </w:rPr>
+        <w:t xml:space="preserve">Get the Item </w:t>
+      </w:r>
+      <w:r>
+        <w:rPr>
+          <w:rFonts w:asciiTheme="minorHAnsi" w:eastAsiaTheme="minorEastAsia" w:hAnsiTheme="minorHAnsi" w:cstheme="minorBidi"/>
+          <w:color w:val="auto"/>
+          <w:sz w:val="21"/>
+          <w:szCs w:val="21"/>
+        </w:rPr>
         <w:t>UoM</w:t>
       </w:r>
       <w:r>
+        <w:rPr>
+          <w:rFonts w:asciiTheme="minorHAnsi" w:eastAsiaTheme="minorEastAsia" w:hAnsiTheme="minorHAnsi" w:cstheme="minorBidi"/>
+          <w:color w:val="auto"/>
+          <w:sz w:val="21"/>
+          <w:szCs w:val="21"/>
+        </w:rPr>
+        <w:t xml:space="preserve"> Lookup Referenced by its Id</w:t>
+      </w:r>
+      <w:r>
+        <w:rPr>
+          <w:rFonts w:asciiTheme="minorHAnsi" w:eastAsiaTheme="minorEastAsia" w:hAnsiTheme="minorHAnsi" w:cstheme="minorBidi"/>
+          <w:color w:val="auto"/>
+          <w:sz w:val="21"/>
+          <w:szCs w:val="21"/>
+        </w:rPr>
+        <w:t>.</w:t>
+      </w:r>
+      <w:r>
+        <w:rPr>
+          <w:rFonts w:asciiTheme="minorHAnsi" w:eastAsiaTheme="minorEastAsia" w:hAnsiTheme="minorHAnsi" w:cstheme="minorBidi"/>
+          <w:color w:val="auto"/>
+          <w:sz w:val="21"/>
+          <w:szCs w:val="21"/>
+        </w:rPr>
+        <w:br/>
+      </w:r>
+      <w:r>
+        <w:rPr>
+          <w:rFonts w:asciiTheme="minorHAnsi" w:eastAsiaTheme="minorEastAsia" w:hAnsiTheme="minorHAnsi" w:cstheme="minorBidi"/>
+          <w:b/>
+          <w:bCs/>
+          <w:color w:val="auto"/>
+          <w:sz w:val="21"/>
+          <w:szCs w:val="21"/>
+        </w:rPr>
+        <w:t>Logic</w:t>
+      </w:r>
+      <w:r>
+        <w:rPr>
+          <w:rFonts w:asciiTheme="minorHAnsi" w:eastAsiaTheme="minorEastAsia" w:hAnsiTheme="minorHAnsi" w:cstheme="minorBidi"/>
+          <w:color w:val="auto"/>
+          <w:sz w:val="21"/>
+          <w:szCs w:val="21"/>
+        </w:rPr>
+        <w:t xml:space="preserve">: Use generic </w:t>
+      </w:r>
+      <w:proofErr w:type="spellStart"/>
+      <w:r>
+        <w:rPr>
+          <w:rFonts w:asciiTheme="minorHAnsi" w:eastAsiaTheme="minorEastAsia" w:hAnsiTheme="minorHAnsi" w:cstheme="minorBidi"/>
+          <w:color w:val="auto"/>
+          <w:sz w:val="21"/>
+          <w:szCs w:val="21"/>
+        </w:rPr>
+        <w:t>GetById</w:t>
+      </w:r>
+      <w:proofErr w:type="spellEnd"/>
+      <w:r>
+        <w:rPr>
+          <w:rFonts w:asciiTheme="minorHAnsi" w:eastAsiaTheme="minorEastAsia" w:hAnsiTheme="minorHAnsi" w:cstheme="minorBidi"/>
+          <w:color w:val="auto"/>
+          <w:sz w:val="21"/>
+          <w:szCs w:val="21"/>
+        </w:rPr>
+        <w:t xml:space="preserve"> to return the </w:t>
+      </w:r>
+      <w:proofErr w:type="spellStart"/>
+      <w:r>
+        <w:rPr>
+          <w:rFonts w:asciiTheme="minorHAnsi" w:eastAsiaTheme="minorEastAsia" w:hAnsiTheme="minorHAnsi" w:cstheme="minorBidi"/>
+          <w:color w:val="auto"/>
+          <w:sz w:val="21"/>
+          <w:szCs w:val="21"/>
+        </w:rPr>
+        <w:t>Item</w:t>
+      </w:r>
+      <w:r>
+        <w:rPr>
+          <w:rFonts w:asciiTheme="minorHAnsi" w:eastAsiaTheme="minorEastAsia" w:hAnsiTheme="minorHAnsi" w:cstheme="minorBidi"/>
+          <w:color w:val="auto"/>
+          <w:sz w:val="21"/>
+          <w:szCs w:val="21"/>
+        </w:rPr>
+        <w:t>UoM</w:t>
+      </w:r>
+      <w:r>
+        <w:rPr>
+          <w:rFonts w:asciiTheme="minorHAnsi" w:eastAsiaTheme="minorEastAsia" w:hAnsiTheme="minorHAnsi" w:cstheme="minorBidi"/>
+          <w:color w:val="auto"/>
+          <w:sz w:val="21"/>
+          <w:szCs w:val="21"/>
+        </w:rPr>
+        <w:t>Lookup</w:t>
+      </w:r>
+      <w:proofErr w:type="spellEnd"/>
+      <w:r>
+        <w:rPr>
+          <w:rFonts w:asciiTheme="minorHAnsi" w:eastAsiaTheme="minorEastAsia" w:hAnsiTheme="minorHAnsi" w:cstheme="minorBidi"/>
+          <w:color w:val="auto"/>
+          <w:sz w:val="21"/>
+          <w:szCs w:val="21"/>
+        </w:rPr>
+        <w:t xml:space="preserve"> by Id</w:t>
+      </w:r>
+      <w:r>
+        <w:rPr>
+          <w:rFonts w:asciiTheme="minorHAnsi" w:eastAsiaTheme="minorEastAsia" w:hAnsiTheme="minorHAnsi" w:cstheme="minorBidi"/>
+          <w:color w:val="auto"/>
+          <w:sz w:val="21"/>
+          <w:szCs w:val="21"/>
+        </w:rPr>
+        <w:t>.</w:t>
+      </w:r>
+    </w:p>
+    <w:tbl>
+      <w:tblPr>
+        <w:tblStyle w:val="TableGrid"/>
+        <w:tblW w:w="0" w:type="auto"/>
+        <w:tblLook w:val="04A0" w:firstRow="1" w:lastRow="0" w:firstColumn="1" w:lastColumn="0" w:noHBand="0" w:noVBand="1"/>
+      </w:tblPr>
+      <w:tblGrid>
+        <w:gridCol w:w="1000"/>
+        <w:gridCol w:w="4630"/>
+      </w:tblGrid>
+      <w:tr>
+        <w:tc>
+          <w:tcPr>
+            <w:tcW w:w="0" w:type="auto"/>
+          </w:tcPr>
+          <w:p>
+            <w:pPr>
+              <w:pStyle w:val="Caption"/>
+            </w:pPr>
+            <w:r>
+              <w:t>Parameters:</w:t>
+            </w:r>
+          </w:p>
+        </w:tc>
+        <w:tc>
+          <w:tcPr>
+            <w:tcW w:w="0" w:type="auto"/>
+          </w:tcPr>
+          <w:p>
+            <w:pPr>
+              <w:keepNext/>
+            </w:pPr>
+            <w:r>
+              <w:rPr>
+                <w:rStyle w:val="CodeChar0"/>
+                <w:b/>
+                <w:bCs/>
+              </w:rPr>
+              <w:t>Guid</w:t>
+            </w:r>
+            <w:r>
+              <w:rPr>
+                <w:rStyle w:val="CodeChar0"/>
+                <w:b/>
+                <w:bCs/>
+              </w:rPr>
+              <w:t xml:space="preserve"> </w:t>
+            </w:r>
+            <w:r>
+              <w:rPr>
+                <w:rStyle w:val="CodeChar0"/>
+              </w:rPr>
+              <w:t>sourceItem</w:t>
+            </w:r>
+            <w:r>
+              <w:rPr>
+                <w:rStyle w:val="CodeChar0"/>
+              </w:rPr>
+              <w:t>UoM</w:t>
+            </w:r>
+            <w:r>
+              <w:rPr>
+                <w:rStyle w:val="CodeChar0"/>
+              </w:rPr>
+              <w:t>LookupId</w:t>
+            </w:r>
+            <w:r>
+              <w:t xml:space="preserve">: </w:t>
+            </w:r>
+            <w:r>
+              <w:t>Id to search for</w:t>
+            </w:r>
+          </w:p>
+        </w:tc>
+      </w:tr>
+      <w:tr>
+        <w:tc>
+          <w:tcPr>
+            <w:tcW w:w="0" w:type="auto"/>
+          </w:tcPr>
+          <w:p>
+            <w:pPr>
+              <w:pStyle w:val="Caption"/>
+            </w:pPr>
+            <w:r>
+              <w:t>Returns:</w:t>
+            </w:r>
+          </w:p>
+        </w:tc>
+        <w:tc>
+          <w:tcPr>
+            <w:tcW w:w="0" w:type="auto"/>
+          </w:tcPr>
+          <w:p>
+            <w:r>
+              <w:rPr>
+                <w:rStyle w:val="CodeChar0"/>
+                <w:b/>
+                <w:bCs/>
+              </w:rPr>
+              <w:t>Item</w:t>
+            </w:r>
+            <w:r>
+              <w:rPr>
+                <w:rStyle w:val="CodeChar0"/>
+                <w:b/>
+                <w:bCs/>
+              </w:rPr>
+              <w:t>UoM</w:t>
+            </w:r>
+            <w:r>
+              <w:rPr>
+                <w:rStyle w:val="CodeChar0"/>
+                <w:b/>
+                <w:bCs/>
+              </w:rPr>
+              <w:t>Lookup</w:t>
+            </w:r>
+            <w:r>
+              <w:rPr>
+                <w:rStyle w:val="CodeChar0"/>
+                <w:b/>
+                <w:bCs/>
+              </w:rPr>
+              <w:t xml:space="preserve"> </w:t>
+            </w:r>
+            <w:proofErr w:type="spellStart"/>
+            <w:r>
+              <w:t>Item</w:t>
+            </w:r>
+            <w:r>
+              <w:t>UoM</w:t>
+            </w:r>
+            <w:r>
+              <w:t>Lookup</w:t>
+            </w:r>
+            <w:proofErr w:type="spellEnd"/>
+            <w:r>
+              <w:t xml:space="preserve"> item, if found or null</w:t>
+            </w:r>
+          </w:p>
+        </w:tc>
+      </w:tr>
+    </w:tbl>
+    <w:p/>
+    <w:p>
+      <w:pPr>
+        <w:pStyle w:val="Heading4"/>
+      </w:pPr>
+      <w:proofErr w:type="spellStart"/>
+      <w:r>
+        <w:t>I</w:t>
+      </w:r>
+      <w:r>
+        <w:t>Item</w:t>
+      </w:r>
+      <w:r>
+        <w:t>Attribute</w:t>
+      </w:r>
+      <w:r>
+        <w:t>Grid</w:t>
+      </w:r>
+      <w:r>
+        <w:t>ViewRepository</w:t>
+      </w:r>
+      <w:proofErr w:type="spellEnd"/>
+    </w:p>
+    <w:p>
+      <w:r>
+        <w:t xml:space="preserve">Inherits from </w:t>
+      </w:r>
+      <w:hyperlink w:anchor="_IGridViewRepository" w:history="1">
+        <w:r>
+          <w:rPr>
+            <w:rStyle w:val="Hyperlink"/>
+            <w:rFonts w:ascii="Segoe UI Light" w:hAnsi="Segoe UI Light"/>
+            <w:noProof/>
+            <w:sz w:val="16"/>
+            <w:szCs w:val="17"/>
+          </w:rPr>
+          <w:t>IGridViewRepository</w:t>
+        </w:r>
+      </w:hyperlink>
+      <w:r>
+        <w:t xml:space="preserve">, which implements the following a generic version to support the </w:t>
+      </w:r>
+      <w:proofErr w:type="spellStart"/>
+      <w:r>
+        <w:t>GridView</w:t>
+      </w:r>
+      <w:proofErr w:type="spellEnd"/>
+      <w:r>
+        <w:t xml:space="preserve"> CRUD. There are three routines that need to be overwritten to suit the </w:t>
+      </w:r>
+      <w:r>
+        <w:t>Attribute</w:t>
+      </w:r>
+      <w:r>
+        <w:t xml:space="preserve"> Grid view:</w:t>
+      </w:r>
+    </w:p>
+    <w:p>
+      <w:pPr>
+        <w:pStyle w:val="ListParagraph"/>
+        <w:numPr>
+          <w:ilvl w:val="0"/>
+          <w:numId w:val="29"/>
+        </w:numPr>
+      </w:pPr>
+      <w:proofErr w:type="spellStart"/>
+      <w:r>
+        <w:t>New</w:t>
+      </w:r>
+      <w:r>
+        <w:t>ViewEnity</w:t>
+      </w:r>
+      <w:r>
+        <w:t>DefaultSetter</w:t>
+      </w:r>
+      <w:proofErr w:type="spellEnd"/>
+    </w:p>
+    <w:p>
+      <w:pPr>
+        <w:pStyle w:val="ListParagraph"/>
+        <w:numPr>
+          <w:ilvl w:val="0"/>
+          <w:numId w:val="29"/>
+        </w:numPr>
+      </w:pPr>
+      <w:proofErr w:type="spellStart"/>
+      <w:r>
+        <w:t>IsValid</w:t>
+      </w:r>
+      <w:proofErr w:type="spellEnd"/>
+    </w:p>
+    <w:p>
+      <w:pPr>
+        <w:pStyle w:val="ListParagraph"/>
+        <w:numPr>
+          <w:ilvl w:val="0"/>
+          <w:numId w:val="29"/>
+        </w:numPr>
+      </w:pPr>
+      <w:proofErr w:type="spellStart"/>
+      <w:r>
+        <w:t>IsDuplicate</w:t>
+      </w:r>
+      <w:proofErr w:type="spellEnd"/>
+    </w:p>
+    <w:p>
+      <w:pPr>
+        <w:pStyle w:val="Heading5"/>
+      </w:pPr>
+      <w:r>
+        <w:t>Overwritable Grid Classes</w:t>
+      </w:r>
+    </w:p>
+    <w:p>
+      <w:pPr>
+        <w:pStyle w:val="Heading6"/>
+      </w:pPr>
+      <w:r>
+        <w:t>New View Entity Default Setter</w:t>
+      </w:r>
+    </w:p>
+    <w:p>
+      <w:pPr>
+        <w:rPr>
+          <w:rFonts w:asciiTheme="majorHAnsi" w:eastAsiaTheme="majorEastAsia" w:hAnsiTheme="majorHAnsi" w:cstheme="majorBidi"/>
+          <w:i/>
+          <w:iCs/>
+          <w:color w:val="668926" w:themeColor="accent2" w:themeShade="BF"/>
+          <w:sz w:val="24"/>
+          <w:szCs w:val="24"/>
+        </w:rPr>
+      </w:pPr>
+      <w:r>
+        <w:t>Used to create a new entity when the add item button is pressed</w:t>
+      </w:r>
+      <w:r>
+        <w:t>, this needs to be overwritten at a class specific level.</w:t>
+      </w:r>
+      <w:r>
+        <w:br/>
+        <w:t xml:space="preserve">Logic: </w:t>
+      </w:r>
+      <w:r>
+        <w:t>return null, as we have no idea what will make the generic class valid.</w:t>
+      </w:r>
+    </w:p>
+    <w:tbl>
+      <w:tblPr>
+        <w:tblStyle w:val="TableGrid"/>
+        <w:tblW w:w="0" w:type="auto"/>
+        <w:tblLook w:val="04A0" w:firstRow="1" w:lastRow="0" w:firstColumn="1" w:lastColumn="0" w:noHBand="0" w:noVBand="1"/>
+      </w:tblPr>
+      <w:tblGrid>
+        <w:gridCol w:w="1000"/>
+        <w:gridCol w:w="3822"/>
+      </w:tblGrid>
+      <w:tr>
+        <w:tc>
+          <w:tcPr>
+            <w:tcW w:w="0" w:type="auto"/>
+          </w:tcPr>
+          <w:p>
+            <w:pPr>
+              <w:pStyle w:val="Caption"/>
+            </w:pPr>
+            <w:r>
+              <w:t>Parameters:</w:t>
+            </w:r>
+          </w:p>
+        </w:tc>
+        <w:tc>
+          <w:tcPr>
+            <w:tcW w:w="0" w:type="auto"/>
+          </w:tcPr>
+          <w:p>
+            <w:pPr>
+              <w:keepNext/>
+            </w:pPr>
+            <w:r>
+              <w:rPr>
+                <w:rStyle w:val="CodeChar0"/>
+                <w:b/>
+                <w:bCs/>
+              </w:rPr>
+              <w:t xml:space="preserve">TEntity </w:t>
+            </w:r>
+            <w:r>
+              <w:rPr>
+                <w:rStyle w:val="CodeChar0"/>
+              </w:rPr>
+              <w:t>newEntity</w:t>
+            </w:r>
+            <w:r>
+              <w:t>: blank entity to be initialised</w:t>
+            </w:r>
+          </w:p>
+        </w:tc>
+      </w:tr>
+      <w:tr>
+        <w:tc>
+          <w:tcPr>
+            <w:tcW w:w="0" w:type="auto"/>
+          </w:tcPr>
+          <w:p>
+            <w:pPr>
+              <w:pStyle w:val="Caption"/>
+            </w:pPr>
+            <w:r>
+              <w:t>Returns:</w:t>
+            </w:r>
+          </w:p>
+        </w:tc>
+        <w:tc>
+          <w:tcPr>
+            <w:tcW w:w="0" w:type="auto"/>
+          </w:tcPr>
+          <w:p>
+            <w:r>
+              <w:rPr>
+                <w:rStyle w:val="CodeChar0"/>
+                <w:b/>
+                <w:bCs/>
+              </w:rPr>
+              <w:t>null</w:t>
+            </w:r>
+            <w:r>
+              <w:t>.</w:t>
+            </w:r>
+          </w:p>
+        </w:tc>
+      </w:tr>
+    </w:tbl>
+    <w:p>
+      <w:pPr>
+        <w:pStyle w:val="Heading6"/>
+      </w:pPr>
+      <w:r>
+        <w:t>Is</w:t>
+      </w:r>
+      <w:r>
         <w:t xml:space="preserve"> </w:t>
+      </w:r>
+      <w:r>
+        <w:t>Duplicate</w:t>
+      </w:r>
+      <w:r>
+        <w:t xml:space="preserve"> </w:t>
+      </w:r>
+      <w:r>
+        <w:t>Async</w:t>
+      </w:r>
+    </w:p>
+    <w:p>
+      <w:r>
+        <w:t>See if entity a duplicate, this needs to be overwritten at a class specific level.</w:t>
+      </w:r>
+      <w:r>
+        <w:br/>
+      </w:r>
+      <w:r>
+        <w:rPr>
+          <w:b/>
+          <w:bCs/>
+        </w:rPr>
+        <w:t>Logic</w:t>
+      </w:r>
+      <w:r>
+        <w:t xml:space="preserve">: </w:t>
+      </w:r>
+      <w:r>
+        <w:t>return false, as we have no idea what will make the generic class a duplicate.</w:t>
+      </w:r>
+    </w:p>
+    <w:tbl>
+      <w:tblPr>
+        <w:tblStyle w:val="TableGrid"/>
+        <w:tblW w:w="0" w:type="auto"/>
+        <w:tblLook w:val="04A0" w:firstRow="1" w:lastRow="0" w:firstColumn="1" w:lastColumn="0" w:noHBand="0" w:noVBand="1"/>
+      </w:tblPr>
+      <w:tblGrid>
+        <w:gridCol w:w="1000"/>
+        <w:gridCol w:w="3402"/>
+      </w:tblGrid>
+      <w:tr>
+        <w:tc>
+          <w:tcPr>
+            <w:tcW w:w="0" w:type="auto"/>
+          </w:tcPr>
+          <w:p>
+            <w:pPr>
+              <w:pStyle w:val="Caption"/>
+            </w:pPr>
+            <w:r>
+              <w:t>Parameters:</w:t>
+            </w:r>
+          </w:p>
+        </w:tc>
+        <w:tc>
+          <w:tcPr>
+            <w:tcW w:w="0" w:type="auto"/>
+          </w:tcPr>
+          <w:p>
+            <w:pPr>
+              <w:keepNext/>
+            </w:pPr>
+            <w:r>
+              <w:rPr>
+                <w:rStyle w:val="CodeChar0"/>
+                <w:b/>
+                <w:bCs/>
+              </w:rPr>
+              <w:t xml:space="preserve">TEntity  </w:t>
+            </w:r>
+            <w:r>
+              <w:rPr>
+                <w:rStyle w:val="CodeChar0"/>
+              </w:rPr>
+              <w:t>sourceE</w:t>
+            </w:r>
+            <w:r>
+              <w:rPr>
+                <w:rStyle w:val="CodeChar0"/>
+              </w:rPr>
+              <w:t>ntity</w:t>
+            </w:r>
+            <w:r>
+              <w:t>: Entity to be checked</w:t>
+            </w:r>
+          </w:p>
+        </w:tc>
+      </w:tr>
+      <w:tr>
+        <w:tc>
+          <w:tcPr>
+            <w:tcW w:w="0" w:type="auto"/>
+          </w:tcPr>
+          <w:p>
+            <w:pPr>
+              <w:pStyle w:val="Caption"/>
+            </w:pPr>
+            <w:r>
+              <w:t>Returns:</w:t>
+            </w:r>
+          </w:p>
+        </w:tc>
+        <w:tc>
+          <w:tcPr>
+            <w:tcW w:w="0" w:type="auto"/>
+          </w:tcPr>
+          <w:p>
+            <w:r>
+              <w:rPr>
+                <w:rStyle w:val="CodeChar0"/>
+                <w:b/>
+                <w:bCs/>
+              </w:rPr>
+              <w:t xml:space="preserve">Bool </w:t>
+            </w:r>
+            <w:r>
+              <w:t>true if</w:t>
+            </w:r>
+            <w:r>
+              <w:t xml:space="preserve"> a duplicate false if not.</w:t>
+            </w:r>
+            <w:r>
+              <w:rPr>
+                <w:rStyle w:val="CodeChar0"/>
+                <w:b/>
+                <w:bCs/>
+              </w:rPr>
+              <w:t xml:space="preserve"> </w:t>
+            </w:r>
+          </w:p>
+        </w:tc>
+      </w:tr>
+    </w:tbl>
+    <w:p>
+      <w:pPr>
+        <w:pStyle w:val="Heading6"/>
+      </w:pPr>
+      <w:r>
+        <w:t>Is</w:t>
+      </w:r>
+      <w:r>
+        <w:t xml:space="preserve"> </w:t>
+      </w:r>
+      <w:r>
+        <w:t>Valid</w:t>
+      </w:r>
+    </w:p>
+    <w:p>
+      <w:r>
+        <w:t>See if entity valid, this needs to be overwritten at a class specific level.</w:t>
+      </w:r>
+      <w:r>
+        <w:br/>
+      </w:r>
+      <w:r>
+        <w:rPr>
+          <w:b/>
+          <w:bCs/>
+        </w:rPr>
+        <w:t>Logic</w:t>
+      </w:r>
+      <w:r>
+        <w:t xml:space="preserve">: </w:t>
+      </w:r>
+      <w:r>
+        <w:t>return true, as we have no idea what will make the generic class valid.</w:t>
+      </w:r>
+    </w:p>
+    <w:tbl>
+      <w:tblPr>
+        <w:tblStyle w:val="TableGrid"/>
+        <w:tblW w:w="0" w:type="auto"/>
+        <w:tblLook w:val="04A0" w:firstRow="1" w:lastRow="0" w:firstColumn="1" w:lastColumn="0" w:noHBand="0" w:noVBand="1"/>
+      </w:tblPr>
+      <w:tblGrid>
+        <w:gridCol w:w="1000"/>
+        <w:gridCol w:w="3358"/>
+      </w:tblGrid>
+      <w:tr>
+        <w:tc>
+          <w:tcPr>
+            <w:tcW w:w="0" w:type="auto"/>
+          </w:tcPr>
+          <w:p>
+            <w:pPr>
+              <w:pStyle w:val="Caption"/>
+            </w:pPr>
+            <w:r>
+              <w:t>Parameters:</w:t>
+            </w:r>
+          </w:p>
+        </w:tc>
+        <w:tc>
+          <w:tcPr>
+            <w:tcW w:w="0" w:type="auto"/>
+          </w:tcPr>
+          <w:p>
+            <w:pPr>
+              <w:keepNext/>
+            </w:pPr>
+            <w:r>
+              <w:rPr>
+                <w:rStyle w:val="CodeChar0"/>
+                <w:b/>
+                <w:bCs/>
+              </w:rPr>
+              <w:t xml:space="preserve">TEntity </w:t>
+            </w:r>
+            <w:r>
+              <w:rPr>
+                <w:rStyle w:val="CodeChar0"/>
+              </w:rPr>
+              <w:t>sourceE</w:t>
+            </w:r>
+            <w:r>
+              <w:rPr>
+                <w:rStyle w:val="CodeChar0"/>
+              </w:rPr>
+              <w:t>ntity</w:t>
+            </w:r>
+            <w:r>
+              <w:t>: Entity to be checked</w:t>
+            </w:r>
+          </w:p>
+        </w:tc>
+      </w:tr>
+      <w:tr>
+        <w:tc>
+          <w:tcPr>
+            <w:tcW w:w="0" w:type="auto"/>
+          </w:tcPr>
+          <w:p>
+            <w:pPr>
+              <w:pStyle w:val="Caption"/>
+            </w:pPr>
+            <w:r>
+              <w:t>Returns:</w:t>
+            </w:r>
+          </w:p>
+        </w:tc>
+        <w:tc>
+          <w:tcPr>
+            <w:tcW w:w="0" w:type="auto"/>
+          </w:tcPr>
+          <w:p>
+            <w:r>
+              <w:rPr>
+                <w:rStyle w:val="CodeChar0"/>
+                <w:b/>
+                <w:bCs/>
+              </w:rPr>
+              <w:t xml:space="preserve">Bool </w:t>
+            </w:r>
+            <w:r>
+              <w:t>true if</w:t>
+            </w:r>
+            <w:r>
+              <w:t xml:space="preserve"> a valid false if not.</w:t>
+            </w:r>
+            <w:r>
+              <w:rPr>
+                <w:rStyle w:val="CodeChar0"/>
+                <w:b/>
+                <w:bCs/>
+              </w:rPr>
+              <w:t xml:space="preserve"> </w:t>
+            </w:r>
+          </w:p>
+        </w:tc>
+      </w:tr>
+    </w:tbl>
+    <w:p>
+      <w:pPr>
+        <w:pStyle w:val="Heading5"/>
+      </w:pPr>
+    </w:p>
+    <w:p>
+      <w:pPr>
+        <w:pStyle w:val="Heading5"/>
+      </w:pPr>
+      <w:r>
+        <w:t>Additional Grid Classes</w:t>
+      </w:r>
+    </w:p>
+    <w:p>
+      <w:pPr>
+        <w:pStyle w:val="Heading6"/>
+      </w:pPr>
+      <w:r>
+        <w:t>Get</w:t>
+      </w:r>
+      <w:r>
+        <w:t xml:space="preserve"> </w:t>
+      </w:r>
+      <w:r>
+        <w:t>Item</w:t>
+      </w:r>
+      <w:r>
+        <w:t xml:space="preserve"> </w:t>
+      </w:r>
+      <w:r>
+        <w:t>Attribute</w:t>
+      </w:r>
+      <w:r>
+        <w:t xml:space="preserve"> </w:t>
+      </w:r>
+      <w:proofErr w:type="gramStart"/>
+      <w:r>
+        <w:t>By</w:t>
+      </w:r>
+      <w:proofErr w:type="gramEnd"/>
+      <w:r>
+        <w:t xml:space="preserve"> </w:t>
+      </w:r>
+      <w:r>
+        <w:t>Id</w:t>
+      </w:r>
+      <w:r>
+        <w:t xml:space="preserve"> </w:t>
+      </w:r>
+      <w:r>
+        <w:t>Async</w:t>
+      </w:r>
+    </w:p>
+    <w:p>
+      <w:pPr>
+        <w:pStyle w:val="Heading2"/>
+        <w:rPr>
+          <w:rFonts w:asciiTheme="minorHAnsi" w:eastAsiaTheme="minorEastAsia" w:hAnsiTheme="minorHAnsi" w:cstheme="minorBidi"/>
+          <w:color w:val="auto"/>
+          <w:sz w:val="21"/>
+          <w:szCs w:val="21"/>
+        </w:rPr>
+      </w:pPr>
+      <w:r>
+        <w:rPr>
+          <w:rFonts w:asciiTheme="minorHAnsi" w:eastAsiaTheme="minorEastAsia" w:hAnsiTheme="minorHAnsi" w:cstheme="minorBidi"/>
+          <w:color w:val="auto"/>
+          <w:sz w:val="21"/>
+          <w:szCs w:val="21"/>
+        </w:rPr>
+        <w:t xml:space="preserve">Get the Item </w:t>
+      </w:r>
+      <w:r>
+        <w:rPr>
+          <w:rFonts w:asciiTheme="minorHAnsi" w:eastAsiaTheme="minorEastAsia" w:hAnsiTheme="minorHAnsi" w:cstheme="minorBidi"/>
+          <w:color w:val="auto"/>
+          <w:sz w:val="21"/>
+          <w:szCs w:val="21"/>
+        </w:rPr>
+        <w:t>Attribute</w:t>
+      </w:r>
+      <w:r>
+        <w:rPr>
+          <w:rFonts w:asciiTheme="minorHAnsi" w:eastAsiaTheme="minorEastAsia" w:hAnsiTheme="minorHAnsi" w:cstheme="minorBidi"/>
+          <w:color w:val="auto"/>
+          <w:sz w:val="21"/>
+          <w:szCs w:val="21"/>
+        </w:rPr>
+        <w:t xml:space="preserve"> Lookup Referenced by its Id</w:t>
+      </w:r>
+      <w:r>
+        <w:rPr>
+          <w:rFonts w:asciiTheme="minorHAnsi" w:eastAsiaTheme="minorEastAsia" w:hAnsiTheme="minorHAnsi" w:cstheme="minorBidi"/>
+          <w:color w:val="auto"/>
+          <w:sz w:val="21"/>
+          <w:szCs w:val="21"/>
+        </w:rPr>
+        <w:t>.</w:t>
+      </w:r>
+      <w:r>
+        <w:rPr>
+          <w:rFonts w:asciiTheme="minorHAnsi" w:eastAsiaTheme="minorEastAsia" w:hAnsiTheme="minorHAnsi" w:cstheme="minorBidi"/>
+          <w:color w:val="auto"/>
+          <w:sz w:val="21"/>
+          <w:szCs w:val="21"/>
+        </w:rPr>
+        <w:br/>
+      </w:r>
+      <w:r>
+        <w:rPr>
+          <w:rFonts w:asciiTheme="minorHAnsi" w:eastAsiaTheme="minorEastAsia" w:hAnsiTheme="minorHAnsi" w:cstheme="minorBidi"/>
+          <w:b/>
+          <w:bCs/>
+          <w:color w:val="auto"/>
+          <w:sz w:val="21"/>
+          <w:szCs w:val="21"/>
+        </w:rPr>
+        <w:t>Logic</w:t>
+      </w:r>
+      <w:r>
+        <w:rPr>
+          <w:rFonts w:asciiTheme="minorHAnsi" w:eastAsiaTheme="minorEastAsia" w:hAnsiTheme="minorHAnsi" w:cstheme="minorBidi"/>
+          <w:color w:val="auto"/>
+          <w:sz w:val="21"/>
+          <w:szCs w:val="21"/>
+        </w:rPr>
+        <w:t xml:space="preserve">: Use generic </w:t>
+      </w:r>
+      <w:proofErr w:type="spellStart"/>
+      <w:r>
+        <w:rPr>
+          <w:rFonts w:asciiTheme="minorHAnsi" w:eastAsiaTheme="minorEastAsia" w:hAnsiTheme="minorHAnsi" w:cstheme="minorBidi"/>
+          <w:color w:val="auto"/>
+          <w:sz w:val="21"/>
+          <w:szCs w:val="21"/>
+        </w:rPr>
+        <w:t>GetById</w:t>
+      </w:r>
+      <w:proofErr w:type="spellEnd"/>
+      <w:r>
+        <w:rPr>
+          <w:rFonts w:asciiTheme="minorHAnsi" w:eastAsiaTheme="minorEastAsia" w:hAnsiTheme="minorHAnsi" w:cstheme="minorBidi"/>
+          <w:color w:val="auto"/>
+          <w:sz w:val="21"/>
+          <w:szCs w:val="21"/>
+        </w:rPr>
+        <w:t xml:space="preserve"> to return the </w:t>
+      </w:r>
+      <w:proofErr w:type="spellStart"/>
+      <w:r>
+        <w:rPr>
+          <w:rFonts w:asciiTheme="minorHAnsi" w:eastAsiaTheme="minorEastAsia" w:hAnsiTheme="minorHAnsi" w:cstheme="minorBidi"/>
+          <w:color w:val="auto"/>
+          <w:sz w:val="21"/>
+          <w:szCs w:val="21"/>
+        </w:rPr>
+        <w:t>Item</w:t>
+      </w:r>
+      <w:r>
+        <w:rPr>
+          <w:rFonts w:asciiTheme="minorHAnsi" w:eastAsiaTheme="minorEastAsia" w:hAnsiTheme="minorHAnsi" w:cstheme="minorBidi"/>
+          <w:color w:val="auto"/>
+          <w:sz w:val="21"/>
+          <w:szCs w:val="21"/>
+        </w:rPr>
+        <w:t>Attribute</w:t>
+      </w:r>
+      <w:r>
+        <w:rPr>
+          <w:rFonts w:asciiTheme="minorHAnsi" w:eastAsiaTheme="minorEastAsia" w:hAnsiTheme="minorHAnsi" w:cstheme="minorBidi"/>
+          <w:color w:val="auto"/>
+          <w:sz w:val="21"/>
+          <w:szCs w:val="21"/>
+        </w:rPr>
+        <w:t>Lookup</w:t>
+      </w:r>
+      <w:proofErr w:type="spellEnd"/>
+      <w:r>
+        <w:rPr>
+          <w:rFonts w:asciiTheme="minorHAnsi" w:eastAsiaTheme="minorEastAsia" w:hAnsiTheme="minorHAnsi" w:cstheme="minorBidi"/>
+          <w:color w:val="auto"/>
+          <w:sz w:val="21"/>
+          <w:szCs w:val="21"/>
+        </w:rPr>
+        <w:t xml:space="preserve"> by Id</w:t>
+      </w:r>
+      <w:r>
+        <w:rPr>
+          <w:rFonts w:asciiTheme="minorHAnsi" w:eastAsiaTheme="minorEastAsia" w:hAnsiTheme="minorHAnsi" w:cstheme="minorBidi"/>
+          <w:color w:val="auto"/>
+          <w:sz w:val="21"/>
+          <w:szCs w:val="21"/>
+        </w:rPr>
+        <w:t>.</w:t>
+      </w:r>
+    </w:p>
+    <w:tbl>
+      <w:tblPr>
+        <w:tblStyle w:val="TableGrid"/>
+        <w:tblW w:w="0" w:type="auto"/>
+        <w:tblLook w:val="04A0" w:firstRow="1" w:lastRow="0" w:firstColumn="1" w:lastColumn="0" w:noHBand="0" w:noVBand="1"/>
+      </w:tblPr>
+      <w:tblGrid>
+        <w:gridCol w:w="1000"/>
+        <w:gridCol w:w="5242"/>
+      </w:tblGrid>
+      <w:tr>
+        <w:tc>
+          <w:tcPr>
+            <w:tcW w:w="0" w:type="auto"/>
+          </w:tcPr>
+          <w:p>
+            <w:pPr>
+              <w:pStyle w:val="Caption"/>
+            </w:pPr>
+            <w:r>
+              <w:t>Parameters:</w:t>
+            </w:r>
+          </w:p>
+        </w:tc>
+        <w:tc>
+          <w:tcPr>
+            <w:tcW w:w="0" w:type="auto"/>
+          </w:tcPr>
+          <w:p>
+            <w:pPr>
+              <w:keepNext/>
+            </w:pPr>
+            <w:r>
+              <w:rPr>
+                <w:rStyle w:val="CodeChar0"/>
+                <w:b/>
+                <w:bCs/>
+              </w:rPr>
+              <w:t>Guid</w:t>
+            </w:r>
+            <w:r>
+              <w:rPr>
+                <w:rStyle w:val="CodeChar0"/>
+                <w:b/>
+                <w:bCs/>
+              </w:rPr>
+              <w:t xml:space="preserve"> </w:t>
+            </w:r>
+            <w:r>
+              <w:rPr>
+                <w:rStyle w:val="CodeChar0"/>
+              </w:rPr>
+              <w:t>sourceItem</w:t>
+            </w:r>
+            <w:r>
+              <w:rPr>
+                <w:rStyle w:val="CodeChar0"/>
+              </w:rPr>
+              <w:t>Attribute</w:t>
+            </w:r>
+            <w:r>
+              <w:rPr>
+                <w:rStyle w:val="CodeChar0"/>
+              </w:rPr>
+              <w:t>LookupId</w:t>
+            </w:r>
+            <w:r>
+              <w:t xml:space="preserve">: </w:t>
+            </w:r>
+            <w:r>
+              <w:t>Id to search for</w:t>
+            </w:r>
+          </w:p>
+        </w:tc>
+      </w:tr>
+      <w:tr>
+        <w:tc>
+          <w:tcPr>
+            <w:tcW w:w="0" w:type="auto"/>
+          </w:tcPr>
+          <w:p>
+            <w:pPr>
+              <w:pStyle w:val="Caption"/>
+            </w:pPr>
+            <w:r>
+              <w:t>Returns:</w:t>
+            </w:r>
+          </w:p>
+        </w:tc>
+        <w:tc>
+          <w:tcPr>
+            <w:tcW w:w="0" w:type="auto"/>
+          </w:tcPr>
+          <w:p>
+            <w:r>
+              <w:rPr>
+                <w:rStyle w:val="CodeChar0"/>
+                <w:b/>
+                <w:bCs/>
+              </w:rPr>
+              <w:t>Item</w:t>
+            </w:r>
+            <w:r>
+              <w:rPr>
+                <w:rStyle w:val="CodeChar0"/>
+                <w:b/>
+                <w:bCs/>
+              </w:rPr>
+              <w:t>Attribute</w:t>
+            </w:r>
+            <w:r>
+              <w:rPr>
+                <w:rStyle w:val="CodeChar0"/>
+                <w:b/>
+                <w:bCs/>
+              </w:rPr>
+              <w:t>Lookup</w:t>
+            </w:r>
+            <w:r>
+              <w:rPr>
+                <w:rStyle w:val="CodeChar0"/>
+                <w:b/>
+                <w:bCs/>
+              </w:rPr>
+              <w:t xml:space="preserve"> </w:t>
+            </w:r>
+            <w:proofErr w:type="spellStart"/>
+            <w:r>
+              <w:t>Item</w:t>
+            </w:r>
+            <w:r>
+              <w:t>Attribute</w:t>
+            </w:r>
+            <w:r>
+              <w:t>Lookup</w:t>
+            </w:r>
+            <w:proofErr w:type="spellEnd"/>
+            <w:r>
+              <w:t xml:space="preserve"> item, if found or null</w:t>
+            </w:r>
+          </w:p>
+        </w:tc>
+      </w:tr>
+    </w:tbl>
+    <w:p>
+      <w:pPr>
+        <w:pStyle w:val="Heading6"/>
+      </w:pPr>
+      <w:r>
+        <w:lastRenderedPageBreak/>
+        <w:t>Get</w:t>
+      </w:r>
+      <w:r>
+        <w:t xml:space="preserve"> </w:t>
+      </w:r>
+      <w:r>
+        <w:t>Item</w:t>
+      </w:r>
+      <w:r>
+        <w:t xml:space="preserve"> UoM </w:t>
       </w:r>
       <w:proofErr w:type="gramStart"/>
       <w:r>
@@ -54036,7 +55170,6 @@
         <w:rPr>
           <w:noProof/>
         </w:rPr>
-        <w:lastRenderedPageBreak/>
         <w:drawing>
           <wp:inline distT="0" distB="0" distL="0" distR="0" wp14:anchorId="1AD87622" wp14:editId="209B9625">
             <wp:extent cx="5731510" cy="2104390"/>
@@ -54077,6 +55210,7 @@
     <w:p/>
     <w:p>
       <w:r>
+        <w:lastRenderedPageBreak/>
         <w:t>Orders Status:</w:t>
       </w:r>
     </w:p>
@@ -54482,74 +55616,74 @@
         <w:pStyle w:val="Heading2"/>
       </w:pPr>
       <w:r>
+        <w:t>Messages that require acknowledgment</w:t>
+      </w:r>
+    </w:p>
+    <w:p>
+      <w:r>
+        <w:t xml:space="preserve">These have fallen </w:t>
+      </w:r>
+      <w:proofErr w:type="spellStart"/>
+      <w:r>
+        <w:t>outr</w:t>
+      </w:r>
+      <w:proofErr w:type="spellEnd"/>
+      <w:r>
+        <w:t xml:space="preserve"> of favour but could be used for </w:t>
+      </w:r>
+      <w:r>
+        <w:t>errors. The component is added to the page and can be called with a ref and then the ref controls the call like above. It is essentially like a toast message but with an ok/cancel</w:t>
+      </w:r>
+    </w:p>
+    <w:p>
+      <w:pPr>
+        <w:pStyle w:val="Heading2"/>
+      </w:pPr>
+      <w:r>
+        <w:t xml:space="preserve">Messages that </w:t>
+      </w:r>
+      <w:r>
+        <w:t>require a response</w:t>
+      </w:r>
+    </w:p>
+    <w:p>
+      <w:r>
+        <w:t xml:space="preserve">These are used when we need the user to confirm. For </w:t>
+      </w:r>
+      <w:proofErr w:type="gramStart"/>
+      <w:r>
+        <w:t>example</w:t>
+      </w:r>
+      <w:proofErr w:type="gramEnd"/>
+      <w:r>
+        <w:t xml:space="preserve"> a delete.</w:t>
+      </w:r>
+      <w:r>
+        <w:t xml:space="preserve"> The component is added to the razor file with a ref. A call via the ref can overwrite the question and acknowledgement buttons. The component merely </w:t>
+      </w:r>
+      <w:r>
+        <w:t>sorts out the defaults.</w:t>
+      </w:r>
+    </w:p>
+    <w:p>
+      <w:pPr>
+        <w:pStyle w:val="Heading3"/>
+      </w:pPr>
+      <w:r>
+        <w:t>Component:</w:t>
+      </w:r>
+    </w:p>
+    <w:p>
+      <w:r>
+        <w:t>Code example:</w:t>
+      </w:r>
+    </w:p>
+    <w:p>
+      <w:pPr>
+        <w:pStyle w:val="code"/>
+      </w:pPr>
+      <w:r>
         <w:lastRenderedPageBreak/>
-        <w:t>Messages that require acknowledgment</w:t>
-      </w:r>
-    </w:p>
-    <w:p>
-      <w:r>
-        <w:t xml:space="preserve">These have fallen </w:t>
-      </w:r>
-      <w:proofErr w:type="spellStart"/>
-      <w:r>
-        <w:t>outr</w:t>
-      </w:r>
-      <w:proofErr w:type="spellEnd"/>
-      <w:r>
-        <w:t xml:space="preserve"> of favour but could be used for </w:t>
-      </w:r>
-      <w:r>
-        <w:t>errors. The component is added to the page and can be called with a ref and then the ref controls the call like above. It is essentially like a toast message but with an ok/cancel</w:t>
-      </w:r>
-    </w:p>
-    <w:p>
-      <w:pPr>
-        <w:pStyle w:val="Heading2"/>
-      </w:pPr>
-      <w:r>
-        <w:t xml:space="preserve">Messages that </w:t>
-      </w:r>
-      <w:r>
-        <w:t>require a response</w:t>
-      </w:r>
-    </w:p>
-    <w:p>
-      <w:r>
-        <w:t xml:space="preserve">These are used when we need the user to confirm. For </w:t>
-      </w:r>
-      <w:proofErr w:type="gramStart"/>
-      <w:r>
-        <w:t>example</w:t>
-      </w:r>
-      <w:proofErr w:type="gramEnd"/>
-      <w:r>
-        <w:t xml:space="preserve"> a delete.</w:t>
-      </w:r>
-      <w:r>
-        <w:t xml:space="preserve"> The component is added to the razor file with a ref. A call via the ref can overwrite the question and acknowledgement buttons. The component merely </w:t>
-      </w:r>
-      <w:r>
-        <w:t>sorts out the defaults.</w:t>
-      </w:r>
-    </w:p>
-    <w:p>
-      <w:pPr>
-        <w:pStyle w:val="Heading3"/>
-      </w:pPr>
-      <w:r>
-        <w:t>Component:</w:t>
-      </w:r>
-    </w:p>
-    <w:p>
-      <w:r>
-        <w:t>Code example:</w:t>
-      </w:r>
-    </w:p>
-    <w:p>
-      <w:pPr>
-        <w:pStyle w:val="code"/>
-      </w:pPr>
-      <w:r>
         <w:t>&lt;</w:t>
       </w:r>
       <w:proofErr w:type="spellStart"/>
@@ -55339,7 +56473,6 @@
         <w:pStyle w:val="Code0"/>
       </w:pPr>
       <w:r>
-        <w:lastRenderedPageBreak/>
         <w:t>public bool IsNarrow { get; set; }= true;</w:t>
       </w:r>
     </w:p>
@@ -55448,6 +56581,7 @@
         <w:pStyle w:val="Heading1"/>
       </w:pPr>
       <w:r>
+        <w:lastRenderedPageBreak/>
         <w:t xml:space="preserve">Generic </w:t>
       </w:r>
       <w:r>
@@ -56531,7 +57665,6 @@
               <w:pStyle w:val="Caption"/>
             </w:pPr>
             <w:r>
-              <w:lastRenderedPageBreak/>
               <w:t>Returns:</w:t>
             </w:r>
           </w:p>
@@ -56708,6 +57841,7 @@
         <w:pStyle w:val="Heading5"/>
       </w:pPr>
       <w:r>
+        <w:lastRenderedPageBreak/>
         <w:t>Is</w:t>
       </w:r>
       <w:r>
@@ -57485,7 +58619,6 @@
       <w:proofErr w:type="spellStart"/>
       <w:proofErr w:type="gramStart"/>
       <w:r>
-        <w:lastRenderedPageBreak/>
         <w:t>IsDuplicate</w:t>
       </w:r>
       <w:proofErr w:type="spellEnd"/>
@@ -57727,7 +58860,6 @@
         <w:rPr>
           <w:noProof/>
         </w:rPr>
-        <w:lastRenderedPageBreak/>
         <w:drawing>
           <wp:inline distT="0" distB="0" distL="0" distR="0" wp14:anchorId="79E68F8B" wp14:editId="1D1DB1D2">
             <wp:extent cx="6460854" cy="3695700"/>
@@ -63491,6 +64623,19 @@
 </file>
 
 <file path=customXml/item1.xml><?xml version="1.0" encoding="utf-8"?>
+<b:Sources xmlns:b="http://schemas.openxmlformats.org/officeDocument/2006/bibliography" xmlns="http://schemas.openxmlformats.org/officeDocument/2006/bibliography" SelectedStyle="\APASixthEditionOfficeOnline.xsl" StyleName="APA" Version="6"/>
+</file>
+
+<file path=customXml/item2.xml><?xml version="1.0" encoding="utf-8"?>
+<?mso-contentType ?>
+<FormTemplates xmlns="http://schemas.microsoft.com/sharepoint/v3/contenttype/forms">
+  <Display>DocumentLibraryForm</Display>
+  <Edit>DocumentLibraryForm</Edit>
+  <New>DocumentLibraryForm</New>
+</FormTemplates>
+</file>
+
+<file path=customXml/item3.xml><?xml version="1.0" encoding="utf-8"?>
 <ct:contentTypeSchema xmlns:ct="http://schemas.microsoft.com/office/2006/metadata/contentType" xmlns:ma="http://schemas.microsoft.com/office/2006/metadata/properties/metaAttributes" ct:_="" ma:_="" ma:contentTypeName="Document" ma:contentTypeID="0x01010045913968BEC2014DB5DC24B6C3F5BB19" ma:contentTypeVersion="12" ma:contentTypeDescription="Create a new document." ma:contentTypeScope="" ma:versionID="6abeddc10903ca7b4c0cafb388b1ef31">
   <xsd:schema xmlns:xsd="http://www.w3.org/2001/XMLSchema" xmlns:xs="http://www.w3.org/2001/XMLSchema" xmlns:p="http://schemas.microsoft.com/office/2006/metadata/properties" xmlns:ns2="4f1e40d6-9d5a-4e59-9083-09ed0cc0ee30" xmlns:ns3="55c9e8e8-abd4-4d2b-9da8-00e08a1a04fd" targetNamespace="http://schemas.microsoft.com/office/2006/metadata/properties" ma:root="true" ma:fieldsID="ef23e5016728b73a17e4de0c6bca96a8" ns2:_="" ns3:_="">
     <xsd:import namespace="4f1e40d6-9d5a-4e59-9083-09ed0cc0ee30"/>
@@ -63707,19 +64852,6 @@
 </ct:contentTypeSchema>
 </file>
 
-<file path=customXml/item2.xml><?xml version="1.0" encoding="utf-8"?>
-<?mso-contentType ?>
-<FormTemplates xmlns="http://schemas.microsoft.com/sharepoint/v3/contenttype/forms">
-  <Display>DocumentLibraryForm</Display>
-  <Edit>DocumentLibraryForm</Edit>
-  <New>DocumentLibraryForm</New>
-</FormTemplates>
-</file>
-
-<file path=customXml/item3.xml><?xml version="1.0" encoding="utf-8"?>
-<b:Sources xmlns:b="http://schemas.openxmlformats.org/officeDocument/2006/bibliography" xmlns="http://schemas.openxmlformats.org/officeDocument/2006/bibliography" SelectedStyle="\APASixthEditionOfficeOnline.xsl" StyleName="APA" Version="6"/>
-</file>
-
 <file path=customXml/item4.xml><?xml version="1.0" encoding="utf-8"?>
 <p:properties xmlns:p="http://schemas.microsoft.com/office/2006/metadata/properties" xmlns:xsi="http://www.w3.org/2001/XMLSchema-instance" xmlns:pc="http://schemas.microsoft.com/office/infopath/2007/PartnerControls">
   <documentManagement/>
@@ -63727,6 +64859,22 @@
 </file>
 
 <file path=customXml/itemProps1.xml><?xml version="1.0" encoding="utf-8"?>
+<ds:datastoreItem xmlns:ds="http://schemas.openxmlformats.org/officeDocument/2006/customXml" ds:itemID="{FEF510E7-8485-42A7-B8ED-F7B142024121}">
+  <ds:schemaRefs>
+    <ds:schemaRef ds:uri="http://schemas.openxmlformats.org/officeDocument/2006/bibliography"/>
+  </ds:schemaRefs>
+</ds:datastoreItem>
+</file>
+
+<file path=customXml/itemProps2.xml><?xml version="1.0" encoding="utf-8"?>
+<ds:datastoreItem xmlns:ds="http://schemas.openxmlformats.org/officeDocument/2006/customXml" ds:itemID="{4A8D29B4-AA84-4BB1-933B-263FA9EFF4E5}">
+  <ds:schemaRefs>
+    <ds:schemaRef ds:uri="http://schemas.microsoft.com/sharepoint/v3/contenttype/forms"/>
+  </ds:schemaRefs>
+</ds:datastoreItem>
+</file>
+
+<file path=customXml/itemProps3.xml><?xml version="1.0" encoding="utf-8"?>
 <ds:datastoreItem xmlns:ds="http://schemas.openxmlformats.org/officeDocument/2006/customXml" ds:itemID="{F237E194-0E06-4B00-9B15-4563438C7844}">
   <ds:schemaRefs>
     <ds:schemaRef ds:uri="http://schemas.microsoft.com/office/2006/metadata/contentType"/>
@@ -63745,22 +64893,6 @@
 </ds:datastoreItem>
 </file>
 
-<file path=customXml/itemProps2.xml><?xml version="1.0" encoding="utf-8"?>
-<ds:datastoreItem xmlns:ds="http://schemas.openxmlformats.org/officeDocument/2006/customXml" ds:itemID="{4A8D29B4-AA84-4BB1-933B-263FA9EFF4E5}">
-  <ds:schemaRefs>
-    <ds:schemaRef ds:uri="http://schemas.microsoft.com/sharepoint/v3/contenttype/forms"/>
-  </ds:schemaRefs>
-</ds:datastoreItem>
-</file>
-
-<file path=customXml/itemProps3.xml><?xml version="1.0" encoding="utf-8"?>
-<ds:datastoreItem xmlns:ds="http://schemas.openxmlformats.org/officeDocument/2006/customXml" ds:itemID="{FEF510E7-8485-42A7-B8ED-F7B142024121}">
-  <ds:schemaRefs>
-    <ds:schemaRef ds:uri="http://schemas.openxmlformats.org/officeDocument/2006/bibliography"/>
-  </ds:schemaRefs>
-</ds:datastoreItem>
-</file>
-
 <file path=customXml/itemProps4.xml><?xml version="1.0" encoding="utf-8"?>
 <ds:datastoreItem xmlns:ds="http://schemas.openxmlformats.org/officeDocument/2006/customXml" ds:itemID="{1F9B0023-BEA8-4741-BA85-3AD57EE538B5}">
   <ds:schemaRefs>

</xml_diff>